<commit_message>
Added section for each person to add in their reports
</commit_message>
<xml_diff>
--- a/Report/Report Contribution - Liam.docx
+++ b/Report/Report Contribution - Liam.docx
@@ -4,68 +4,642 @@
   <w:body>
     <w:p>
       <w:pPr>
-        <w:rPr>
-          <w:b/>
-          <w:bCs/>
-          <w:sz w:val="24"/>
-          <w:szCs w:val="24"/>
-        </w:rPr>
-      </w:pPr>
-      <w:r>
-        <w:rPr>
-          <w:b/>
-          <w:bCs/>
-          <w:sz w:val="24"/>
-          <w:szCs w:val="24"/>
-        </w:rPr>
-        <w:t xml:space="preserve">Designing the Shop’s Shoe Display Areas </w:t>
+        <w:spacing w:line="276" w:lineRule="auto"/>
+        <w:jc w:val="center"/>
+        <w:rPr>
+          <w:rFonts w:ascii="Calibri" w:hAnsi="Calibri" w:cs="Calibri"/>
+          <w:b/>
+          <w:bCs/>
+          <w:sz w:val="56"/>
+          <w:szCs w:val="56"/>
+          <w:lang w:val="en-IE"/>
+        </w:rPr>
+      </w:pPr>
+      <w:r>
+        <w:rPr>
+          <w:rFonts w:ascii="Calibri" w:hAnsi="Calibri" w:cs="Calibri"/>
+          <w:b/>
+          <w:bCs/>
+          <w:sz w:val="56"/>
+          <w:szCs w:val="56"/>
+          <w:lang w:val="en-IE"/>
+        </w:rPr>
+        <w:t>Designing For Virtual Environments</w:t>
+      </w:r>
+    </w:p>
+    <w:p>
+      <w:pPr>
+        <w:spacing w:line="276" w:lineRule="auto"/>
+        <w:jc w:val="center"/>
+        <w:rPr>
+          <w:rFonts w:ascii="Calibri" w:hAnsi="Calibri" w:cs="Calibri"/>
+          <w:b/>
+          <w:bCs/>
+          <w:sz w:val="56"/>
+          <w:szCs w:val="56"/>
+          <w:lang w:val="en-IE"/>
+        </w:rPr>
+      </w:pPr>
+      <w:r>
+        <w:rPr>
+          <w:rFonts w:ascii="Calibri" w:hAnsi="Calibri" w:cs="Calibri"/>
+          <w:b/>
+          <w:bCs/>
+          <w:sz w:val="56"/>
+          <w:szCs w:val="56"/>
+          <w:lang w:val="en-IE"/>
+        </w:rPr>
+        <w:t>Group Project</w:t>
+      </w:r>
+    </w:p>
+    <w:p>
+      <w:pPr>
+        <w:spacing w:line="276" w:lineRule="auto"/>
+        <w:rPr>
+          <w:rFonts w:ascii="Times New Roman" w:hAnsi="Times New Roman" w:cs="Times New Roman"/>
+          <w:sz w:val="48"/>
+          <w:szCs w:val="48"/>
+          <w:lang w:val="en-IE"/>
+        </w:rPr>
+      </w:pPr>
+      <w:r>
+        <w:rPr>
+          <w:rFonts w:ascii="Times New Roman" w:hAnsi="Times New Roman" w:cs="Times New Roman"/>
+          <w:b/>
+          <w:bCs/>
+          <w:noProof/>
+          <w:lang w:val="en-IE" w:eastAsia="en-IE"/>
+        </w:rPr>
+        <w:drawing>
+          <wp:anchor distT="57150" distB="57150" distL="57150" distR="57150" simplePos="0" relativeHeight="251662336" behindDoc="0" locked="0" layoutInCell="1" allowOverlap="1" wp14:anchorId="3DC4260A" wp14:editId="54BE391A">
+            <wp:simplePos x="0" y="0"/>
+            <wp:positionH relativeFrom="margin">
+              <wp:align>center</wp:align>
+            </wp:positionH>
+            <wp:positionV relativeFrom="paragraph">
+              <wp:posOffset>164112</wp:posOffset>
+            </wp:positionV>
+            <wp:extent cx="3679825" cy="1704340"/>
+            <wp:effectExtent l="0" t="0" r="0" b="0"/>
+            <wp:wrapSquare wrapText="bothSides" distT="57150" distB="57150" distL="57150" distR="57150"/>
+            <wp:docPr id="1073741825" name="officeArt object" descr="Text&#10;&#10;Description automatically generated"/>
+            <wp:cNvGraphicFramePr/>
+            <a:graphic xmlns:a="http://schemas.openxmlformats.org/drawingml/2006/main">
+              <a:graphicData uri="http://schemas.openxmlformats.org/drawingml/2006/picture">
+                <pic:pic xmlns:pic="http://schemas.openxmlformats.org/drawingml/2006/picture">
+                  <pic:nvPicPr>
+                    <pic:cNvPr id="1073741825" name="officeArt object" descr="Text&#10;&#10;Description automatically generated"/>
+                    <pic:cNvPicPr/>
+                  </pic:nvPicPr>
+                  <pic:blipFill>
+                    <a:blip r:embed="rId4" cstate="print"/>
+                    <a:stretch>
+                      <a:fillRect/>
+                    </a:stretch>
+                  </pic:blipFill>
+                  <pic:spPr>
+                    <a:xfrm>
+                      <a:off x="0" y="0"/>
+                      <a:ext cx="3679825" cy="1704340"/>
+                    </a:xfrm>
+                    <a:prstGeom prst="rect">
+                      <a:avLst/>
+                    </a:prstGeom>
+                    <a:ln w="12700" cap="flat">
+                      <a:noFill/>
+                      <a:miter lim="400000"/>
+                    </a:ln>
+                    <a:effectLst/>
+                  </pic:spPr>
+                </pic:pic>
+              </a:graphicData>
+            </a:graphic>
+            <wp14:sizeRelH relativeFrom="margin">
+              <wp14:pctWidth>0</wp14:pctWidth>
+            </wp14:sizeRelH>
+            <wp14:sizeRelV relativeFrom="margin">
+              <wp14:pctHeight>0</wp14:pctHeight>
+            </wp14:sizeRelV>
+          </wp:anchor>
+        </w:drawing>
+      </w:r>
+    </w:p>
+    <w:p>
+      <w:pPr>
+        <w:spacing w:line="276" w:lineRule="auto"/>
+        <w:rPr>
+          <w:rFonts w:ascii="Times New Roman" w:hAnsi="Times New Roman" w:cs="Times New Roman"/>
+          <w:sz w:val="48"/>
+          <w:szCs w:val="48"/>
+          <w:lang w:val="en-IE"/>
+        </w:rPr>
+      </w:pPr>
+    </w:p>
+    <w:p>
+      <w:pPr>
+        <w:spacing w:line="276" w:lineRule="auto"/>
+        <w:rPr>
+          <w:rFonts w:ascii="Times New Roman" w:hAnsi="Times New Roman" w:cs="Times New Roman"/>
+          <w:sz w:val="48"/>
+          <w:szCs w:val="48"/>
+          <w:lang w:val="en-IE"/>
+        </w:rPr>
+      </w:pPr>
+    </w:p>
+    <w:p>
+      <w:pPr>
+        <w:spacing w:line="276" w:lineRule="auto"/>
+        <w:rPr>
+          <w:rFonts w:ascii="Times New Roman" w:hAnsi="Times New Roman" w:cs="Times New Roman"/>
+          <w:sz w:val="48"/>
+          <w:szCs w:val="48"/>
+          <w:lang w:val="en-IE"/>
+        </w:rPr>
+      </w:pPr>
+    </w:p>
+    <w:p>
+      <w:pPr>
+        <w:jc w:val="center"/>
+        <w:rPr>
+          <w:b/>
+          <w:bCs/>
+          <w:sz w:val="48"/>
+          <w:szCs w:val="48"/>
+        </w:rPr>
+      </w:pPr>
+      <w:r>
+        <w:rPr>
+          <w:b/>
+          <w:bCs/>
+          <w:sz w:val="48"/>
+          <w:szCs w:val="48"/>
+        </w:rPr>
+        <w:t>VR Shoe Store</w:t>
+      </w:r>
+    </w:p>
+    <w:p>
+      <w:pPr>
+        <w:jc w:val="center"/>
+        <w:rPr>
+          <w:sz w:val="48"/>
+          <w:szCs w:val="48"/>
+        </w:rPr>
+      </w:pPr>
+      <w:r>
+        <w:rPr>
+          <w:sz w:val="48"/>
+          <w:szCs w:val="48"/>
+        </w:rPr>
+        <w:t>Liam Aspell – 17300046</w:t>
+      </w:r>
+    </w:p>
+    <w:p>
+      <w:pPr>
+        <w:jc w:val="center"/>
+        <w:rPr>
+          <w:sz w:val="48"/>
+          <w:szCs w:val="48"/>
+        </w:rPr>
+      </w:pPr>
+      <w:r>
+        <w:rPr>
+          <w:sz w:val="48"/>
+          <w:szCs w:val="48"/>
+        </w:rPr>
+        <w:t>Student Name – Student Number</w:t>
+      </w:r>
+    </w:p>
+    <w:p>
+      <w:pPr>
+        <w:jc w:val="center"/>
+        <w:rPr>
+          <w:sz w:val="48"/>
+          <w:szCs w:val="48"/>
+        </w:rPr>
+      </w:pPr>
+      <w:r>
+        <w:rPr>
+          <w:sz w:val="48"/>
+          <w:szCs w:val="48"/>
+        </w:rPr>
+        <w:t>Student Name – Student Number</w:t>
+      </w:r>
+    </w:p>
+    <w:p>
+      <w:pPr>
+        <w:jc w:val="center"/>
+        <w:rPr>
+          <w:sz w:val="48"/>
+          <w:szCs w:val="48"/>
+        </w:rPr>
+      </w:pPr>
+      <w:r>
+        <w:rPr>
+          <w:sz w:val="48"/>
+          <w:szCs w:val="48"/>
+        </w:rPr>
+        <w:t>Student Name – Student Number</w:t>
+      </w:r>
+    </w:p>
+    <w:p>
+      <w:pPr>
+        <w:jc w:val="center"/>
+        <w:rPr>
+          <w:sz w:val="48"/>
+          <w:szCs w:val="48"/>
+        </w:rPr>
+      </w:pPr>
+      <w:r>
+        <w:rPr>
+          <w:sz w:val="48"/>
+          <w:szCs w:val="48"/>
+        </w:rPr>
+        <w:t>Student Name – Student Number</w:t>
+      </w:r>
+    </w:p>
+    <w:p>
+      <w:pPr>
+        <w:jc w:val="center"/>
+        <w:rPr>
+          <w:sz w:val="48"/>
+          <w:szCs w:val="48"/>
+        </w:rPr>
+      </w:pPr>
+    </w:p>
+    <w:p>
+      <w:pPr>
+        <w:rPr>
+          <w:b/>
+          <w:bCs/>
+          <w:sz w:val="48"/>
+          <w:szCs w:val="48"/>
+        </w:rPr>
+      </w:pPr>
+      <w:r>
+        <w:rPr>
+          <w:b/>
+          <w:bCs/>
+          <w:sz w:val="48"/>
+          <w:szCs w:val="48"/>
+        </w:rPr>
+        <w:br w:type="page"/>
+      </w:r>
+    </w:p>
+    <w:p>
+      <w:pPr>
+        <w:jc w:val="center"/>
+        <w:rPr>
+          <w:b/>
+          <w:bCs/>
+          <w:sz w:val="24"/>
+          <w:szCs w:val="24"/>
+        </w:rPr>
+      </w:pPr>
+      <w:r>
+        <w:rPr>
+          <w:b/>
+          <w:bCs/>
+          <w:noProof/>
+          <w:sz w:val="48"/>
+          <w:szCs w:val="48"/>
+        </w:rPr>
+        <w:lastRenderedPageBreak/>
+        <w:drawing>
+          <wp:anchor distT="0" distB="0" distL="114300" distR="114300" simplePos="0" relativeHeight="251660288" behindDoc="0" locked="0" layoutInCell="1" allowOverlap="1" wp14:anchorId="574509CD" wp14:editId="5A007A47">
+            <wp:simplePos x="0" y="0"/>
+            <wp:positionH relativeFrom="margin">
+              <wp:align>center</wp:align>
+            </wp:positionH>
+            <wp:positionV relativeFrom="paragraph">
+              <wp:posOffset>406400</wp:posOffset>
+            </wp:positionV>
+            <wp:extent cx="3296285" cy="7811770"/>
+            <wp:effectExtent l="0" t="0" r="0" b="0"/>
+            <wp:wrapSquare wrapText="bothSides"/>
+            <wp:docPr id="852641950" name="Picture 1"/>
+            <wp:cNvGraphicFramePr>
+              <a:graphicFrameLocks xmlns:a="http://schemas.openxmlformats.org/drawingml/2006/main" noChangeAspect="1"/>
+            </wp:cNvGraphicFramePr>
+            <a:graphic xmlns:a="http://schemas.openxmlformats.org/drawingml/2006/main">
+              <a:graphicData uri="http://schemas.openxmlformats.org/drawingml/2006/picture">
+                <pic:pic xmlns:pic="http://schemas.openxmlformats.org/drawingml/2006/picture">
+                  <pic:nvPicPr>
+                    <pic:cNvPr id="0" name="Picture 1"/>
+                    <pic:cNvPicPr>
+                      <a:picLocks noChangeAspect="1" noChangeArrowheads="1"/>
+                    </pic:cNvPicPr>
+                  </pic:nvPicPr>
+                  <pic:blipFill>
+                    <a:blip r:embed="rId5" cstate="print">
+                      <a:extLst>
+                        <a:ext uri="{28A0092B-C50C-407E-A947-70E740481C1C}">
+                          <a14:useLocalDpi xmlns:a14="http://schemas.microsoft.com/office/drawing/2010/main" val="0"/>
+                        </a:ext>
+                      </a:extLst>
+                    </a:blip>
+                    <a:srcRect/>
+                    <a:stretch>
+                      <a:fillRect/>
+                    </a:stretch>
+                  </pic:blipFill>
+                  <pic:spPr bwMode="auto">
+                    <a:xfrm>
+                      <a:off x="0" y="0"/>
+                      <a:ext cx="3296285" cy="7811770"/>
+                    </a:xfrm>
+                    <a:prstGeom prst="rect">
+                      <a:avLst/>
+                    </a:prstGeom>
+                    <a:noFill/>
+                    <a:ln>
+                      <a:noFill/>
+                    </a:ln>
+                  </pic:spPr>
+                </pic:pic>
+              </a:graphicData>
+            </a:graphic>
+            <wp14:sizeRelV relativeFrom="margin">
+              <wp14:pctHeight>0</wp14:pctHeight>
+            </wp14:sizeRelV>
+          </wp:anchor>
+        </w:drawing>
+      </w:r>
+      <w:r>
+        <w:rPr>
+          <w:b/>
+          <w:bCs/>
+          <w:sz w:val="48"/>
+          <w:szCs w:val="48"/>
+        </w:rPr>
+        <w:t>Infographic</w:t>
+      </w:r>
+      <w:r>
+        <w:rPr>
+          <w:b/>
+          <w:bCs/>
+          <w:sz w:val="24"/>
+          <w:szCs w:val="24"/>
+        </w:rPr>
+        <w:br w:type="page"/>
+      </w:r>
+    </w:p>
+    <w:p>
+      <w:pPr>
+        <w:rPr>
+          <w:sz w:val="24"/>
+          <w:szCs w:val="24"/>
+        </w:rPr>
+      </w:pPr>
+      <w:r>
+        <w:rPr>
+          <w:sz w:val="24"/>
+          <w:szCs w:val="24"/>
+        </w:rPr>
+        <w:lastRenderedPageBreak/>
+        <w:t xml:space="preserve">Eoin Section </w:t>
+      </w:r>
+    </w:p>
+    <w:p>
+      <w:pPr>
+        <w:rPr>
+          <w:sz w:val="24"/>
+          <w:szCs w:val="24"/>
+        </w:rPr>
+      </w:pPr>
+      <w:r>
+        <w:rPr>
+          <w:sz w:val="24"/>
+          <w:szCs w:val="24"/>
+        </w:rPr>
+        <w:br w:type="page"/>
+      </w:r>
+    </w:p>
+    <w:p>
+      <w:pPr>
+        <w:rPr>
+          <w:sz w:val="24"/>
+          <w:szCs w:val="24"/>
+        </w:rPr>
+      </w:pPr>
+    </w:p>
+    <w:p>
+      <w:pPr>
+        <w:rPr>
+          <w:sz w:val="24"/>
+          <w:szCs w:val="24"/>
+        </w:rPr>
+      </w:pPr>
+      <w:r>
+        <w:rPr>
+          <w:sz w:val="24"/>
+          <w:szCs w:val="24"/>
+        </w:rPr>
+        <w:t xml:space="preserve">Ahmed </w:t>
+      </w:r>
+      <w:r>
+        <w:rPr>
+          <w:sz w:val="24"/>
+          <w:szCs w:val="24"/>
+        </w:rPr>
+        <w:t>Section</w:t>
+      </w:r>
+    </w:p>
+    <w:p>
+      <w:pPr>
+        <w:rPr>
+          <w:b/>
+          <w:bCs/>
+          <w:sz w:val="24"/>
+          <w:szCs w:val="24"/>
+        </w:rPr>
+      </w:pPr>
+    </w:p>
+    <w:p>
+      <w:pPr>
+        <w:rPr>
+          <w:b/>
+          <w:bCs/>
+          <w:sz w:val="24"/>
+          <w:szCs w:val="24"/>
+        </w:rPr>
+      </w:pPr>
+      <w:r>
+        <w:rPr>
+          <w:b/>
+          <w:bCs/>
+          <w:sz w:val="24"/>
+          <w:szCs w:val="24"/>
+        </w:rPr>
+        <w:br w:type="page"/>
+      </w:r>
+    </w:p>
+    <w:p>
+      <w:pPr>
+        <w:rPr>
+          <w:sz w:val="24"/>
+          <w:szCs w:val="24"/>
+        </w:rPr>
+      </w:pPr>
+      <w:proofErr w:type="spellStart"/>
+      <w:r>
+        <w:rPr>
+          <w:sz w:val="24"/>
+          <w:szCs w:val="24"/>
+        </w:rPr>
+        <w:lastRenderedPageBreak/>
+        <w:t>Syeds</w:t>
+      </w:r>
+      <w:proofErr w:type="spellEnd"/>
+      <w:r>
+        <w:rPr>
+          <w:sz w:val="24"/>
+          <w:szCs w:val="24"/>
+        </w:rPr>
+        <w:t xml:space="preserve"> Section</w:t>
+      </w:r>
+    </w:p>
+    <w:p>
+      <w:pPr>
+        <w:rPr>
+          <w:b/>
+          <w:bCs/>
+          <w:sz w:val="24"/>
+          <w:szCs w:val="24"/>
+        </w:rPr>
+      </w:pPr>
+      <w:r>
+        <w:rPr>
+          <w:b/>
+          <w:bCs/>
+          <w:sz w:val="24"/>
+          <w:szCs w:val="24"/>
+        </w:rPr>
+        <w:br w:type="page"/>
       </w:r>
     </w:p>
     <w:p>
       <w:pPr>
         <w:jc w:val="both"/>
         <w:rPr>
-          <w:sz w:val="24"/>
-          <w:szCs w:val="24"/>
-        </w:rPr>
-      </w:pPr>
-      <w:r>
-        <w:rPr>
-          <w:sz w:val="24"/>
-          <w:szCs w:val="24"/>
-        </w:rPr>
-        <w:t xml:space="preserve">The design of the shop was inspired largely by shop designs found online. One such inspiration is contained in the figure below. </w:t>
-      </w:r>
-      <w:r>
-        <w:rPr>
-          <w:sz w:val="24"/>
-          <w:szCs w:val="24"/>
-        </w:rPr>
-        <w:t xml:space="preserve"> A scene was developed containing a shoe display wall and </w:t>
-      </w:r>
-      <w:proofErr w:type="gramStart"/>
-      <w:r>
-        <w:rPr>
-          <w:sz w:val="24"/>
-          <w:szCs w:val="24"/>
-        </w:rPr>
-        <w:t>an</w:t>
-      </w:r>
-      <w:proofErr w:type="gramEnd"/>
-      <w:r>
-        <w:rPr>
-          <w:sz w:val="24"/>
-          <w:szCs w:val="24"/>
-        </w:rPr>
-        <w:t xml:space="preserve"> display island</w:t>
+          <w:b/>
+          <w:bCs/>
+          <w:sz w:val="24"/>
+          <w:szCs w:val="24"/>
+        </w:rPr>
+      </w:pPr>
+      <w:r>
+        <w:rPr>
+          <w:b/>
+          <w:bCs/>
+          <w:sz w:val="24"/>
+          <w:szCs w:val="24"/>
+        </w:rPr>
+        <w:lastRenderedPageBreak/>
+        <w:t xml:space="preserve">Some extra models to create </w:t>
+      </w:r>
+      <w:r>
+        <w:rPr>
+          <w:b/>
+          <w:bCs/>
+          <w:sz w:val="24"/>
+          <w:szCs w:val="24"/>
+        </w:rPr>
+        <w:t>detail.</w:t>
       </w:r>
     </w:p>
     <w:p>
       <w:pPr>
         <w:jc w:val="both"/>
         <w:rPr>
-          <w:b/>
-          <w:bCs/>
+          <w:sz w:val="24"/>
+          <w:szCs w:val="24"/>
+        </w:rPr>
+      </w:pPr>
+      <w:r>
+        <w:rPr>
+          <w:sz w:val="24"/>
+          <w:szCs w:val="24"/>
+        </w:rPr>
+        <w:t>To</w:t>
+      </w:r>
+      <w:r>
+        <w:rPr>
+          <w:sz w:val="24"/>
+          <w:szCs w:val="24"/>
+        </w:rPr>
+        <w:t xml:space="preserve"> combine the tasks </w:t>
+      </w:r>
+      <w:r>
+        <w:rPr>
+          <w:sz w:val="24"/>
+          <w:szCs w:val="24"/>
+        </w:rPr>
+        <w:t xml:space="preserve">of practicing modelling in blender to ‘warm up’ for the project, as well as creating detail in the shop scene, a selection of background items </w:t>
+      </w:r>
+      <w:r>
+        <w:rPr>
+          <w:sz w:val="24"/>
+          <w:szCs w:val="24"/>
+        </w:rPr>
+        <w:t>was</w:t>
+      </w:r>
+      <w:r>
+        <w:rPr>
+          <w:sz w:val="24"/>
+          <w:szCs w:val="24"/>
+        </w:rPr>
+        <w:t xml:space="preserve"> modelled from scratch in blender. Two of these items were the lampposts that are present near the building, and the </w:t>
+      </w:r>
+      <w:r>
+        <w:rPr>
+          <w:sz w:val="24"/>
+          <w:szCs w:val="24"/>
+        </w:rPr>
+        <w:t xml:space="preserve">CCTV cameras which are hanging on the walls of the shopfloor. Models such as these help to create realism to boost levels of immersion. </w:t>
+      </w:r>
+    </w:p>
+    <w:p>
+      <w:pPr>
+        <w:jc w:val="both"/>
+        <w:rPr>
+          <w:b/>
+          <w:bCs/>
+          <w:sz w:val="24"/>
+          <w:szCs w:val="24"/>
+        </w:rPr>
+      </w:pPr>
+      <w:r>
+        <w:rPr>
+          <w:b/>
+          <w:bCs/>
+          <w:sz w:val="24"/>
+          <w:szCs w:val="24"/>
+        </w:rPr>
+        <w:t>Designing the Shop’s Shoe Display Areas</w:t>
+      </w:r>
+      <w:r>
+        <w:rPr>
+          <w:b/>
+          <w:bCs/>
+          <w:sz w:val="24"/>
+          <w:szCs w:val="24"/>
+        </w:rPr>
+        <w:t>.</w:t>
+      </w:r>
+      <w:r>
+        <w:rPr>
+          <w:b/>
+          <w:bCs/>
+          <w:sz w:val="24"/>
+          <w:szCs w:val="24"/>
+        </w:rPr>
+        <w:t xml:space="preserve"> </w:t>
+      </w:r>
+    </w:p>
+    <w:p>
+      <w:pPr>
+        <w:jc w:val="both"/>
+        <w:rPr>
           <w:sz w:val="24"/>
           <w:szCs w:val="24"/>
         </w:rPr>
@@ -79,13 +653,13 @@
           <w:szCs w:val="24"/>
         </w:rPr>
         <w:drawing>
-          <wp:anchor distT="0" distB="0" distL="114300" distR="114300" simplePos="0" relativeHeight="251659264" behindDoc="0" locked="0" layoutInCell="1" allowOverlap="1" wp14:anchorId="294BC514" wp14:editId="08BAC8F2">
+          <wp:anchor distT="0" distB="0" distL="114300" distR="114300" simplePos="0" relativeHeight="251659264" behindDoc="0" locked="0" layoutInCell="1" allowOverlap="1" wp14:anchorId="294BC514" wp14:editId="3D663BD3">
             <wp:simplePos x="0" y="0"/>
             <wp:positionH relativeFrom="margin">
               <wp:align>right</wp:align>
             </wp:positionH>
             <wp:positionV relativeFrom="paragraph">
-              <wp:posOffset>403360</wp:posOffset>
+              <wp:posOffset>1187747</wp:posOffset>
             </wp:positionV>
             <wp:extent cx="2839720" cy="2285365"/>
             <wp:effectExtent l="0" t="0" r="0" b="635"/>
@@ -104,7 +678,7 @@
                     </pic:cNvPicPr>
                   </pic:nvPicPr>
                   <pic:blipFill>
-                    <a:blip r:embed="rId4" cstate="print">
+                    <a:blip r:embed="rId6" cstate="print">
                       <a:extLst>
                         <a:ext uri="{28A0092B-C50C-407E-A947-70E740481C1C}">
                           <a14:useLocalDpi xmlns:a14="http://schemas.microsoft.com/office/drawing/2010/main" val="0"/>
@@ -150,13 +724,13 @@
           <w:szCs w:val="24"/>
         </w:rPr>
         <w:drawing>
-          <wp:anchor distT="0" distB="0" distL="114300" distR="114300" simplePos="0" relativeHeight="251658240" behindDoc="0" locked="0" layoutInCell="1" allowOverlap="1" wp14:anchorId="50D5489F" wp14:editId="7216B210">
+          <wp:anchor distT="0" distB="0" distL="114300" distR="114300" simplePos="0" relativeHeight="251658240" behindDoc="0" locked="0" layoutInCell="1" allowOverlap="1" wp14:anchorId="50D5489F" wp14:editId="06D3D8B7">
             <wp:simplePos x="0" y="0"/>
             <wp:positionH relativeFrom="margin">
               <wp:align>left</wp:align>
             </wp:positionH>
             <wp:positionV relativeFrom="paragraph">
-              <wp:posOffset>403334</wp:posOffset>
+              <wp:posOffset>1197475</wp:posOffset>
             </wp:positionV>
             <wp:extent cx="3063875" cy="2285365"/>
             <wp:effectExtent l="0" t="0" r="3175" b="635"/>
@@ -175,7 +749,7 @@
                     </pic:cNvPicPr>
                   </pic:nvPicPr>
                   <pic:blipFill>
-                    <a:blip r:embed="rId5">
+                    <a:blip r:embed="rId7">
                       <a:extLst>
                         <a:ext uri="{28A0092B-C50C-407E-A947-70E740481C1C}">
                           <a14:useLocalDpi xmlns:a14="http://schemas.microsoft.com/office/drawing/2010/main" val="0"/>
@@ -212,6 +786,41 @@
           </wp:anchor>
         </w:drawing>
       </w:r>
+      <w:r>
+        <w:rPr>
+          <w:sz w:val="24"/>
+          <w:szCs w:val="24"/>
+        </w:rPr>
+        <w:t xml:space="preserve">The design of the shop was inspired largely by shop designs found online. One such inspiration is contained in the figure below. </w:t>
+      </w:r>
+      <w:r>
+        <w:rPr>
+          <w:sz w:val="24"/>
+          <w:szCs w:val="24"/>
+        </w:rPr>
+        <w:t xml:space="preserve"> A scene was developed containing a shoe display wall and </w:t>
+      </w:r>
+      <w:r>
+        <w:rPr>
+          <w:sz w:val="24"/>
+          <w:szCs w:val="24"/>
+        </w:rPr>
+        <w:t>a</w:t>
+      </w:r>
+      <w:r>
+        <w:rPr>
+          <w:sz w:val="24"/>
+          <w:szCs w:val="24"/>
+        </w:rPr>
+        <w:t xml:space="preserve"> display island</w:t>
+      </w:r>
+      <w:r>
+        <w:rPr>
+          <w:sz w:val="24"/>
+          <w:szCs w:val="24"/>
+        </w:rPr>
+        <w:t xml:space="preserve">. The approach is to have a section both for women and men’s shoes, so the symmetry seen in the model figure below will be split men and women’s sections symmetrically. The wall display units have small shoe holders typically seen in many shoe stores. </w:t>
+      </w:r>
     </w:p>
     <w:p>
       <w:pPr>
@@ -223,6 +832,17 @@
           <w:szCs w:val="24"/>
         </w:rPr>
       </w:pPr>
+    </w:p>
+    <w:p>
+      <w:pPr>
+        <w:jc w:val="both"/>
+        <w:rPr>
+          <w:b/>
+          <w:bCs/>
+          <w:sz w:val="24"/>
+          <w:szCs w:val="24"/>
+        </w:rPr>
+      </w:pPr>
       <w:r>
         <w:rPr>
           <w:b/>
@@ -232,10 +852,23 @@
         </w:rPr>
         <w:t>Extra Feature – Shop Music</w:t>
       </w:r>
+      <w:r>
+        <w:rPr>
+          <w:b/>
+          <w:bCs/>
+          <w:sz w:val="24"/>
+          <w:szCs w:val="24"/>
+        </w:rPr>
+        <w:t>.</w:t>
+      </w:r>
     </w:p>
     <w:p>
       <w:pPr>
         <w:jc w:val="both"/>
+        <w:rPr>
+          <w:sz w:val="24"/>
+          <w:szCs w:val="24"/>
+        </w:rPr>
       </w:pPr>
       <w:r>
         <w:rPr>
@@ -257,6 +890,37 @@
           <w:szCs w:val="24"/>
         </w:rPr>
         <w:t xml:space="preserve">into the VR environment helps to set the tone within the scene, which enhances the users overall experience interacting with the environment. The music in this scene enhances immersion by stimulating the sense of hearing, which is an important feature of virtual environments. Royalty free music was sourced and placed in the environment using an AudioStreamPlayer node. Overall, music can significantly impact the atmosphere and experience of the shop environment, creating a more engaging and memorable experience for visitors. </w:t>
+      </w:r>
+    </w:p>
+    <w:p>
+      <w:pPr>
+        <w:rPr>
+          <w:sz w:val="24"/>
+          <w:szCs w:val="24"/>
+        </w:rPr>
+      </w:pPr>
+      <w:r>
+        <w:rPr>
+          <w:sz w:val="24"/>
+          <w:szCs w:val="24"/>
+        </w:rPr>
+        <w:br w:type="page"/>
+      </w:r>
+    </w:p>
+    <w:p>
+      <w:pPr>
+        <w:rPr>
+          <w:sz w:val="24"/>
+          <w:szCs w:val="24"/>
+        </w:rPr>
+      </w:pPr>
+      <w:r>
+        <w:rPr>
+          <w:sz w:val="24"/>
+          <w:szCs w:val="24"/>
+        </w:rPr>
+        <w:lastRenderedPageBreak/>
+        <w:t>Dara Section</w:t>
       </w:r>
     </w:p>
     <w:sectPr>
@@ -669,6 +1333,7 @@
   <w:style w:type="paragraph" w:default="1" w:styleId="Normal">
     <w:name w:val="Normal"/>
     <w:qFormat/>
+    <w:rsid w:val="00D823AC"/>
   </w:style>
   <w:style w:type="character" w:default="1" w:styleId="DefaultParagraphFont">
     <w:name w:val="Default Paragraph Font"/>

</xml_diff>